<commit_message>
presentation and report for Ecommerce Data Pipeline for Real-Time KPI Intelligence
</commit_message>
<xml_diff>
--- a/report/figures/Aivancity_letterhead.docx
+++ b/report/figures/Aivancity_letterhead.docx
@@ -25,7 +25,7 @@
                     <pic:cNvPicPr/>
                   </pic:nvPicPr>
                   <pic:blipFill>
-                    <a:blip r:embed="rId4"/>
+                    <a:blip r:embed="rId6"/>
                     <a:stretch>
                       <a:fillRect/>
                     </a:stretch>
@@ -164,159 +164,195 @@
     </w:p>
     <w:p>
       <w:pPr>
-        <w:spacing w:after="0"/>
-        <w:ind w:left="129" w:hanging="10"/>
-        <w:jc w:val="center"/>
-      </w:pPr>
-      <w:proofErr w:type="spellStart"/>
-      <w:r>
-        <w:rPr>
-          <w:i/>
-          <w:sz w:val="15"/>
-        </w:rPr>
-        <w:t>aivancity</w:t>
-      </w:r>
-      <w:proofErr w:type="spellEnd"/>
-      <w:r>
-        <w:rPr>
-          <w:i/>
-          <w:sz w:val="15"/>
-        </w:rPr>
-        <w:t xml:space="preserve"> school for technology, business &amp; society Paris-</w:t>
-      </w:r>
-      <w:proofErr w:type="spellStart"/>
-      <w:r>
-        <w:rPr>
-          <w:i/>
-          <w:sz w:val="15"/>
-        </w:rPr>
-        <w:t>Cachan</w:t>
-      </w:r>
-      <w:proofErr w:type="spellEnd"/>
-    </w:p>
-    <w:p>
-      <w:pPr>
-        <w:spacing w:after="0"/>
-        <w:ind w:left="129" w:right="2" w:hanging="10"/>
-        <w:jc w:val="center"/>
-      </w:pPr>
-      <w:proofErr w:type="spellStart"/>
-      <w:r>
-        <w:rPr>
-          <w:i/>
-          <w:sz w:val="15"/>
-        </w:rPr>
-        <w:t>Etablissement</w:t>
-      </w:r>
-      <w:proofErr w:type="spellEnd"/>
-      <w:r>
-        <w:rPr>
-          <w:i/>
-          <w:sz w:val="15"/>
-        </w:rPr>
-        <w:t xml:space="preserve"> </w:t>
-      </w:r>
-      <w:proofErr w:type="spellStart"/>
-      <w:r>
-        <w:rPr>
-          <w:i/>
-          <w:sz w:val="15"/>
-        </w:rPr>
-        <w:t>d’enseignement</w:t>
-      </w:r>
-      <w:proofErr w:type="spellEnd"/>
-      <w:r>
-        <w:rPr>
-          <w:i/>
-          <w:sz w:val="15"/>
-        </w:rPr>
-        <w:t xml:space="preserve"> supérieur technique </w:t>
-      </w:r>
-      <w:proofErr w:type="spellStart"/>
-      <w:r>
-        <w:rPr>
-          <w:i/>
-          <w:sz w:val="15"/>
-        </w:rPr>
-        <w:t>privé</w:t>
-      </w:r>
-      <w:proofErr w:type="spellEnd"/>
-      <w:r>
-        <w:rPr>
-          <w:i/>
-          <w:sz w:val="15"/>
-        </w:rPr>
-        <w:t xml:space="preserve"> - UAI : 0942488U</w:t>
-      </w:r>
-    </w:p>
-    <w:p>
-      <w:pPr>
         <w:spacing w:after="16"/>
         <w:ind w:left="129" w:hanging="10"/>
         <w:jc w:val="center"/>
       </w:pPr>
-      <w:r>
-        <w:rPr>
-          <w:i/>
-          <w:sz w:val="15"/>
-        </w:rPr>
-        <w:t xml:space="preserve">57, avenue du </w:t>
-      </w:r>
-      <w:proofErr w:type="spellStart"/>
-      <w:r>
-        <w:rPr>
-          <w:i/>
-          <w:sz w:val="15"/>
-        </w:rPr>
-        <w:t>président</w:t>
-      </w:r>
-      <w:proofErr w:type="spellEnd"/>
-      <w:r>
-        <w:rPr>
-          <w:i/>
-          <w:sz w:val="15"/>
-        </w:rPr>
-        <w:t xml:space="preserve"> Wilson - 94230 </w:t>
-      </w:r>
-      <w:proofErr w:type="spellStart"/>
-      <w:r>
-        <w:rPr>
-          <w:i/>
-          <w:sz w:val="15"/>
-        </w:rPr>
-        <w:t>Cachan</w:t>
-      </w:r>
-      <w:proofErr w:type="spellEnd"/>
-      <w:r>
-        <w:rPr>
-          <w:i/>
-          <w:sz w:val="15"/>
-        </w:rPr>
-        <w:t xml:space="preserve"> - 01 88 38 03 00</w:t>
-      </w:r>
-      <w:r>
-        <w:rPr>
-          <w:i/>
-          <w:color w:val="FF0000"/>
-          <w:sz w:val="15"/>
-        </w:rPr>
-        <w:t xml:space="preserve"> </w:t>
-      </w:r>
-      <w:r>
-        <w:rPr>
-          <w:i/>
-          <w:sz w:val="15"/>
-        </w:rPr>
-        <w:t>- www.aivancity.ai</w:t>
-      </w:r>
     </w:p>
     <w:sectPr>
+      <w:footerReference w:type="default" r:id="rId7"/>
       <w:pgSz w:w="11900" w:h="16840"/>
       <w:pgMar w:top="480" w:right="981" w:bottom="1440" w:left="960" w:header="720" w:footer="720" w:gutter="0"/>
       <w:cols w:space="720"/>
     </w:sectPr>
   </w:body>
 </w:document>
+</file>
+
+<file path=word/endnotes.xml><?xml version="1.0" encoding="utf-8"?>
+<w:endnotes xmlns:wpc="http://schemas.microsoft.com/office/word/2010/wordprocessingCanvas" xmlns:cx="http://schemas.microsoft.com/office/drawing/2014/chartex" xmlns:cx1="http://schemas.microsoft.com/office/drawing/2015/9/8/chartex" xmlns:cx2="http://schemas.microsoft.com/office/drawing/2015/10/21/chartex" xmlns:cx3="http://schemas.microsoft.com/office/drawing/2016/5/9/chartex" xmlns:cx4="http://schemas.microsoft.com/office/drawing/2016/5/10/chartex" xmlns:cx5="http://schemas.microsoft.com/office/drawing/2016/5/11/chartex" xmlns:cx6="http://schemas.microsoft.com/office/drawing/2016/5/12/chartex" xmlns:cx7="http://schemas.microsoft.com/office/drawing/2016/5/13/chartex" xmlns:cx8="http://schemas.microsoft.com/office/drawing/2016/5/14/chartex" xmlns:mc="http://schemas.openxmlformats.org/markup-compatibility/2006" xmlns:aink="http://schemas.microsoft.com/office/drawing/2016/ink" xmlns:am3d="http://schemas.microsoft.com/office/drawing/2017/model3d" xmlns:o="urn:schemas-microsoft-com:office:office" xmlns:oel="http://schemas.microsoft.com/office/2019/extlst" xmlns:r="http://schemas.openxmlformats.org/officeDocument/2006/relationships" xmlns:m="http://schemas.openxmlformats.org/officeDocument/2006/math" xmlns:v="urn:schemas-microsoft-com:vml" xmlns:wp14="http://schemas.microsoft.com/office/word/2010/wordprocessingDrawing" xmlns:wp="http://schemas.openxmlformats.org/drawingml/2006/wordprocessingDrawing" xmlns:w10="urn:schemas-microsoft-com:office:word" xmlns:w="http://schemas.openxmlformats.org/wordprocessingml/2006/main" xmlns:w14="http://schemas.microsoft.com/office/word/2010/wordml" xmlns:w15="http://schemas.microsoft.com/office/word/2012/wordml" xmlns:w16cex="http://schemas.microsoft.com/office/word/2018/wordml/cex" xmlns:w16cid="http://schemas.microsoft.com/office/word/2016/wordml/cid" xmlns:w16="http://schemas.microsoft.com/office/word/2018/wordml" xmlns:w16du="http://schemas.microsoft.com/office/word/2023/wordml/word16du" xmlns:w16sdtdh="http://schemas.microsoft.com/office/word/2020/wordml/sdtdatahash" xmlns:w16sdtfl="http://schemas.microsoft.com/office/word/2024/wordml/sdtformatlock" xmlns:w16se="http://schemas.microsoft.com/office/word/2015/wordml/symex" xmlns:wpg="http://schemas.microsoft.com/office/word/2010/wordprocessingGroup" xmlns:wpi="http://schemas.microsoft.com/office/word/2010/wordprocessingInk" xmlns:wne="http://schemas.microsoft.com/office/word/2006/wordml" xmlns:wps="http://schemas.microsoft.com/office/word/2010/wordprocessingShape" mc:Ignorable="w14 w15 w16se w16cid w16 w16cex w16sdtdh w16sdtfl w16du wp14">
+  <w:endnote w:type="separator" w:id="-1">
+    <w:p>
+      <w:pPr>
+        <w:spacing w:after="0" w:line="240" w:lineRule="auto"/>
+      </w:pPr>
+      <w:r>
+        <w:separator/>
+      </w:r>
+    </w:p>
+  </w:endnote>
+  <w:endnote w:type="continuationSeparator" w:id="0">
+    <w:p>
+      <w:pPr>
+        <w:spacing w:after="0" w:line="240" w:lineRule="auto"/>
+      </w:pPr>
+      <w:r>
+        <w:continuationSeparator/>
+      </w:r>
+    </w:p>
+  </w:endnote>
+</w:endnotes>
+</file>
+
+<file path=word/footer1.xml><?xml version="1.0" encoding="utf-8"?>
+<w:ftr xmlns:wpc="http://schemas.microsoft.com/office/word/2010/wordprocessingCanvas" xmlns:cx="http://schemas.microsoft.com/office/drawing/2014/chartex" xmlns:cx1="http://schemas.microsoft.com/office/drawing/2015/9/8/chartex" xmlns:cx2="http://schemas.microsoft.com/office/drawing/2015/10/21/chartex" xmlns:cx3="http://schemas.microsoft.com/office/drawing/2016/5/9/chartex" xmlns:cx4="http://schemas.microsoft.com/office/drawing/2016/5/10/chartex" xmlns:cx5="http://schemas.microsoft.com/office/drawing/2016/5/11/chartex" xmlns:cx6="http://schemas.microsoft.com/office/drawing/2016/5/12/chartex" xmlns:cx7="http://schemas.microsoft.com/office/drawing/2016/5/13/chartex" xmlns:cx8="http://schemas.microsoft.com/office/drawing/2016/5/14/chartex" xmlns:mc="http://schemas.openxmlformats.org/markup-compatibility/2006" xmlns:aink="http://schemas.microsoft.com/office/drawing/2016/ink" xmlns:am3d="http://schemas.microsoft.com/office/drawing/2017/model3d" xmlns:o="urn:schemas-microsoft-com:office:office" xmlns:oel="http://schemas.microsoft.com/office/2019/extlst" xmlns:r="http://schemas.openxmlformats.org/officeDocument/2006/relationships" xmlns:m="http://schemas.openxmlformats.org/officeDocument/2006/math" xmlns:v="urn:schemas-microsoft-com:vml" xmlns:wp14="http://schemas.microsoft.com/office/word/2010/wordprocessingDrawing" xmlns:wp="http://schemas.openxmlformats.org/drawingml/2006/wordprocessingDrawing" xmlns:w10="urn:schemas-microsoft-com:office:word" xmlns:w="http://schemas.openxmlformats.org/wordprocessingml/2006/main" xmlns:w14="http://schemas.microsoft.com/office/word/2010/wordml" xmlns:w15="http://schemas.microsoft.com/office/word/2012/wordml" xmlns:w16cex="http://schemas.microsoft.com/office/word/2018/wordml/cex" xmlns:w16cid="http://schemas.microsoft.com/office/word/2016/wordml/cid" xmlns:w16="http://schemas.microsoft.com/office/word/2018/wordml" xmlns:w16du="http://schemas.microsoft.com/office/word/2023/wordml/word16du" xmlns:w16sdtdh="http://schemas.microsoft.com/office/word/2020/wordml/sdtdatahash" xmlns:w16sdtfl="http://schemas.microsoft.com/office/word/2024/wordml/sdtformatlock" xmlns:w16se="http://schemas.microsoft.com/office/word/2015/wordml/symex" xmlns:wpg="http://schemas.microsoft.com/office/word/2010/wordprocessingGroup" xmlns:wpi="http://schemas.microsoft.com/office/word/2010/wordprocessingInk" xmlns:wne="http://schemas.microsoft.com/office/word/2006/wordml" xmlns:wps="http://schemas.microsoft.com/office/word/2010/wordprocessingShape" mc:Ignorable="w14 w15 w16se w16cid w16 w16cex w16sdtdh w16sdtfl w16du wp14">
+  <w:p>
+    <w:pPr>
+      <w:spacing w:after="0"/>
+      <w:ind w:left="129" w:hanging="10"/>
+      <w:jc w:val="center"/>
+    </w:pPr>
+    <w:r>
+      <w:rPr>
+        <w:i/>
+        <w:sz w:val="15"/>
+      </w:rPr>
+      <w:br/>
+    </w:r>
+    <w:proofErr w:type="spellStart"/>
+    <w:r>
+      <w:rPr>
+        <w:i/>
+        <w:sz w:val="15"/>
+      </w:rPr>
+      <w:t>aivancity</w:t>
+    </w:r>
+    <w:proofErr w:type="spellEnd"/>
+    <w:r>
+      <w:rPr>
+        <w:i/>
+        <w:sz w:val="15"/>
+      </w:rPr>
+      <w:t xml:space="preserve"> school for technology, business &amp; society Paris-Villejuif</w:t>
+    </w:r>
+  </w:p>
+  <w:p>
+    <w:pPr>
+      <w:spacing w:after="0"/>
+      <w:ind w:left="129" w:right="2" w:hanging="10"/>
+      <w:jc w:val="center"/>
+    </w:pPr>
+    <w:proofErr w:type="spellStart"/>
+    <w:r>
+      <w:rPr>
+        <w:i/>
+        <w:sz w:val="15"/>
+      </w:rPr>
+      <w:t>Etablissement</w:t>
+    </w:r>
+    <w:proofErr w:type="spellEnd"/>
+    <w:r>
+      <w:rPr>
+        <w:i/>
+        <w:sz w:val="15"/>
+      </w:rPr>
+      <w:t xml:space="preserve"> </w:t>
+    </w:r>
+    <w:proofErr w:type="spellStart"/>
+    <w:r>
+      <w:rPr>
+        <w:i/>
+        <w:sz w:val="15"/>
+      </w:rPr>
+      <w:t>d’enseignement</w:t>
+    </w:r>
+    <w:proofErr w:type="spellEnd"/>
+    <w:r>
+      <w:rPr>
+        <w:i/>
+        <w:sz w:val="15"/>
+      </w:rPr>
+      <w:t xml:space="preserve"> supérieur technique </w:t>
+    </w:r>
+    <w:proofErr w:type="spellStart"/>
+    <w:r>
+      <w:rPr>
+        <w:i/>
+        <w:sz w:val="15"/>
+      </w:rPr>
+      <w:t>privé</w:t>
+    </w:r>
+    <w:proofErr w:type="spellEnd"/>
+    <w:r>
+      <w:rPr>
+        <w:i/>
+        <w:sz w:val="15"/>
+      </w:rPr>
+      <w:t xml:space="preserve"> - UAI : 0942488U</w:t>
+    </w:r>
+  </w:p>
+  <w:p>
+    <w:pPr>
+      <w:spacing w:after="16"/>
+      <w:ind w:left="129" w:hanging="10"/>
+      <w:jc w:val="center"/>
+    </w:pPr>
+    <w:r>
+      <w:rPr>
+        <w:i/>
+        <w:sz w:val="15"/>
+      </w:rPr>
+      <w:t>151 Bd Maxime Gorki, 94800 Villejuif</w:t>
+    </w:r>
+    <w:r>
+      <w:rPr>
+        <w:i/>
+        <w:sz w:val="15"/>
+      </w:rPr>
+      <w:t xml:space="preserve"> - 01 88 38 03 00</w:t>
+    </w:r>
+    <w:r>
+      <w:rPr>
+        <w:i/>
+        <w:color w:val="FF0000"/>
+        <w:sz w:val="15"/>
+      </w:rPr>
+      <w:t xml:space="preserve"> </w:t>
+    </w:r>
+    <w:r>
+      <w:rPr>
+        <w:i/>
+        <w:sz w:val="15"/>
+      </w:rPr>
+      <w:t>- www.aivancity.ai</w:t>
+    </w:r>
+  </w:p>
+</w:ftr>
+</file>
+
+<file path=word/footnotes.xml><?xml version="1.0" encoding="utf-8"?>
+<w:footnotes xmlns:wpc="http://schemas.microsoft.com/office/word/2010/wordprocessingCanvas" xmlns:cx="http://schemas.microsoft.com/office/drawing/2014/chartex" xmlns:cx1="http://schemas.microsoft.com/office/drawing/2015/9/8/chartex" xmlns:cx2="http://schemas.microsoft.com/office/drawing/2015/10/21/chartex" xmlns:cx3="http://schemas.microsoft.com/office/drawing/2016/5/9/chartex" xmlns:cx4="http://schemas.microsoft.com/office/drawing/2016/5/10/chartex" xmlns:cx5="http://schemas.microsoft.com/office/drawing/2016/5/11/chartex" xmlns:cx6="http://schemas.microsoft.com/office/drawing/2016/5/12/chartex" xmlns:cx7="http://schemas.microsoft.com/office/drawing/2016/5/13/chartex" xmlns:cx8="http://schemas.microsoft.com/office/drawing/2016/5/14/chartex" xmlns:mc="http://schemas.openxmlformats.org/markup-compatibility/2006" xmlns:aink="http://schemas.microsoft.com/office/drawing/2016/ink" xmlns:am3d="http://schemas.microsoft.com/office/drawing/2017/model3d" xmlns:o="urn:schemas-microsoft-com:office:office" xmlns:oel="http://schemas.microsoft.com/office/2019/extlst" xmlns:r="http://schemas.openxmlformats.org/officeDocument/2006/relationships" xmlns:m="http://schemas.openxmlformats.org/officeDocument/2006/math" xmlns:v="urn:schemas-microsoft-com:vml" xmlns:wp14="http://schemas.microsoft.com/office/word/2010/wordprocessingDrawing" xmlns:wp="http://schemas.openxmlformats.org/drawingml/2006/wordprocessingDrawing" xmlns:w10="urn:schemas-microsoft-com:office:word" xmlns:w="http://schemas.openxmlformats.org/wordprocessingml/2006/main" xmlns:w14="http://schemas.microsoft.com/office/word/2010/wordml" xmlns:w15="http://schemas.microsoft.com/office/word/2012/wordml" xmlns:w16cex="http://schemas.microsoft.com/office/word/2018/wordml/cex" xmlns:w16cid="http://schemas.microsoft.com/office/word/2016/wordml/cid" xmlns:w16="http://schemas.microsoft.com/office/word/2018/wordml" xmlns:w16du="http://schemas.microsoft.com/office/word/2023/wordml/word16du" xmlns:w16sdtdh="http://schemas.microsoft.com/office/word/2020/wordml/sdtdatahash" xmlns:w16sdtfl="http://schemas.microsoft.com/office/word/2024/wordml/sdtformatlock" xmlns:w16se="http://schemas.microsoft.com/office/word/2015/wordml/symex" xmlns:wpg="http://schemas.microsoft.com/office/word/2010/wordprocessingGroup" xmlns:wpi="http://schemas.microsoft.com/office/word/2010/wordprocessingInk" xmlns:wne="http://schemas.microsoft.com/office/word/2006/wordml" xmlns:wps="http://schemas.microsoft.com/office/word/2010/wordprocessingShape" mc:Ignorable="w14 w15 w16se w16cid w16 w16cex w16sdtdh w16sdtfl w16du wp14">
+  <w:footnote w:type="separator" w:id="-1">
+    <w:p>
+      <w:pPr>
+        <w:spacing w:after="0" w:line="240" w:lineRule="auto"/>
+      </w:pPr>
+      <w:r>
+        <w:separator/>
+      </w:r>
+    </w:p>
+  </w:footnote>
+  <w:footnote w:type="continuationSeparator" w:id="0">
+    <w:p>
+      <w:pPr>
+        <w:spacing w:after="0" w:line="240" w:lineRule="auto"/>
+      </w:pPr>
+      <w:r>
+        <w:continuationSeparator/>
+      </w:r>
+    </w:p>
+  </w:footnote>
+</w:footnotes>
 </file>
 
 <file path=word/styles.xml><?xml version="1.0" encoding="utf-8"?>
@@ -755,6 +791,60 @@
     <w:semiHidden/>
     <w:unhideWhenUsed/>
   </w:style>
+  <w:style w:type="paragraph" w:styleId="Header">
+    <w:name w:val="header"/>
+    <w:basedOn w:val="Normal"/>
+    <w:link w:val="HeaderChar"/>
+    <w:uiPriority w:val="99"/>
+    <w:unhideWhenUsed/>
+    <w:rsid w:val="00912042"/>
+    <w:pPr>
+      <w:tabs>
+        <w:tab w:val="center" w:pos="4513"/>
+        <w:tab w:val="right" w:pos="9026"/>
+      </w:tabs>
+      <w:spacing w:after="0" w:line="240" w:lineRule="auto"/>
+    </w:pPr>
+  </w:style>
+  <w:style w:type="character" w:customStyle="1" w:styleId="HeaderChar">
+    <w:name w:val="Header Char"/>
+    <w:basedOn w:val="DefaultParagraphFont"/>
+    <w:link w:val="Header"/>
+    <w:uiPriority w:val="99"/>
+    <w:rsid w:val="00912042"/>
+    <w:rPr>
+      <w:rFonts w:ascii="Calibri" w:eastAsia="Calibri" w:hAnsi="Calibri" w:cs="Calibri"/>
+      <w:color w:val="000000"/>
+      <w:sz w:val="22"/>
+    </w:rPr>
+  </w:style>
+  <w:style w:type="paragraph" w:styleId="Footer">
+    <w:name w:val="footer"/>
+    <w:basedOn w:val="Normal"/>
+    <w:link w:val="FooterChar"/>
+    <w:uiPriority w:val="99"/>
+    <w:unhideWhenUsed/>
+    <w:rsid w:val="00912042"/>
+    <w:pPr>
+      <w:tabs>
+        <w:tab w:val="center" w:pos="4513"/>
+        <w:tab w:val="right" w:pos="9026"/>
+      </w:tabs>
+      <w:spacing w:after="0" w:line="240" w:lineRule="auto"/>
+    </w:pPr>
+  </w:style>
+  <w:style w:type="character" w:customStyle="1" w:styleId="FooterChar">
+    <w:name w:val="Footer Char"/>
+    <w:basedOn w:val="DefaultParagraphFont"/>
+    <w:link w:val="Footer"/>
+    <w:uiPriority w:val="99"/>
+    <w:rsid w:val="00912042"/>
+    <w:rPr>
+      <w:rFonts w:ascii="Calibri" w:eastAsia="Calibri" w:hAnsi="Calibri" w:cs="Calibri"/>
+      <w:color w:val="000000"/>
+      <w:sz w:val="22"/>
+    </w:rPr>
+  </w:style>
 </w:styles>
 </file>
 

</xml_diff>